<commit_message>
Migrated all content from local project folder
</commit_message>
<xml_diff>
--- a/Workspace/Ressources/Projet antmann specs.docx
+++ b/Workspace/Ressources/Projet antmann specs.docx
@@ -15,26 +15,466 @@
           <w:sz w:val="40"/>
           <w:szCs w:val="40"/>
         </w:rPr>
-        <w:t xml:space="preserve">Projet </w:t>
-      </w:r>
-      <w:proofErr w:type="spellStart"/>
-      <w:r>
-        <w:rPr>
-          <w:sz w:val="40"/>
-          <w:szCs w:val="40"/>
-        </w:rPr>
-        <w:t>antmann</w:t>
-      </w:r>
-      <w:proofErr w:type="spellEnd"/>
-    </w:p>
-    <w:p>
-      <w:pPr>
-        <w:jc w:val="center"/>
-        <w:rPr>
-          <w:sz w:val="40"/>
-          <w:szCs w:val="40"/>
-        </w:rPr>
-      </w:pPr>
+        <w:t>Projet antmann</w:t>
+      </w:r>
+    </w:p>
+    <w:p>
+      <w:pPr>
+        <w:pStyle w:val="Titre1"/>
+      </w:pPr>
+      <w:r>
+        <w:t>Objectifs</w:t>
+      </w:r>
+    </w:p>
+    <w:p>
+      <w:r>
+        <w:t>La situation ne peut s’améliorer que par la somme des initiatives individuelles</w:t>
+      </w:r>
+      <w:r>
+        <w:t xml:space="preserve"> telles que :</w:t>
+      </w:r>
+    </w:p>
+    <w:p>
+      <w:pPr>
+        <w:pStyle w:val="Paragraphedeliste"/>
+        <w:numPr>
+          <w:ilvl w:val="0"/>
+          <w:numId w:val="3"/>
+        </w:numPr>
+      </w:pPr>
+      <w:r>
+        <w:t>La compréhension</w:t>
+      </w:r>
+      <w:r>
+        <w:t xml:space="preserve"> (l’apprentissage)</w:t>
+      </w:r>
+    </w:p>
+    <w:p>
+      <w:pPr>
+        <w:pStyle w:val="Paragraphedeliste"/>
+        <w:numPr>
+          <w:ilvl w:val="0"/>
+          <w:numId w:val="3"/>
+        </w:numPr>
+      </w:pPr>
+      <w:r>
+        <w:t>Le débat (la communication)</w:t>
+      </w:r>
+    </w:p>
+    <w:p>
+      <w:pPr>
+        <w:pStyle w:val="Paragraphedeliste"/>
+        <w:numPr>
+          <w:ilvl w:val="0"/>
+          <w:numId w:val="3"/>
+        </w:numPr>
+      </w:pPr>
+      <w:r>
+        <w:t>Le militantisme (l’action)</w:t>
+      </w:r>
+    </w:p>
+    <w:p>
+      <w:r>
+        <w:t>…afin d’établir un consensus entre les gens de bonne foi.</w:t>
+      </w:r>
+    </w:p>
+    <w:p>
+      <w:r>
+        <w:t>A ces fins, le</w:t>
+      </w:r>
+      <w:r>
+        <w:t xml:space="preserve"> projet consiste </w:t>
+      </w:r>
+      <w:r>
+        <w:t>donc</w:t>
+      </w:r>
+      <w:r>
+        <w:t xml:space="preserve"> aider l’utilisateur</w:t>
+      </w:r>
+      <w:r>
+        <w:t xml:space="preserve"> à :</w:t>
+      </w:r>
+    </w:p>
+    <w:p>
+      <w:pPr>
+        <w:pStyle w:val="Paragraphedeliste"/>
+        <w:numPr>
+          <w:ilvl w:val="0"/>
+          <w:numId w:val="4"/>
+        </w:numPr>
+      </w:pPr>
+      <w:r>
+        <w:t>trouver la vérité</w:t>
+      </w:r>
+    </w:p>
+    <w:p>
+      <w:pPr>
+        <w:pStyle w:val="Paragraphedeliste"/>
+        <w:numPr>
+          <w:ilvl w:val="0"/>
+          <w:numId w:val="4"/>
+        </w:numPr>
+      </w:pPr>
+      <w:r>
+        <w:t>prouver la vérité</w:t>
+      </w:r>
+    </w:p>
+    <w:p>
+      <w:r>
+        <w:t>Pour juger de la véracité d’une affirmation, on peut le faire en :</w:t>
+      </w:r>
+    </w:p>
+    <w:p>
+      <w:pPr>
+        <w:pStyle w:val="Paragraphedeliste"/>
+        <w:numPr>
+          <w:ilvl w:val="0"/>
+          <w:numId w:val="6"/>
+        </w:numPr>
+      </w:pPr>
+      <w:r>
+        <w:t>En analysant/étudiant les arguments</w:t>
+      </w:r>
+      <w:r>
+        <w:t xml:space="preserve"> (méthode exhaustive)</w:t>
+      </w:r>
+    </w:p>
+    <w:p>
+      <w:pPr>
+        <w:pStyle w:val="Paragraphedeliste"/>
+        <w:numPr>
+          <w:ilvl w:val="0"/>
+          <w:numId w:val="6"/>
+        </w:numPr>
+      </w:pPr>
+      <w:r>
+        <w:t>En comparant les parcours, en cherchant les conflits d’intérêts que peuvent avoir les relais de ces affirmations (indicateur</w:t>
+      </w:r>
+      <w:r>
+        <w:t xml:space="preserve"> de confiance</w:t>
+      </w:r>
+      <w:r>
+        <w:t>)</w:t>
+      </w:r>
+    </w:p>
+    <w:tbl>
+      <w:tblPr>
+        <w:tblStyle w:val="Grilledutableau"/>
+        <w:tblW w:w="9634" w:type="dxa"/>
+        <w:tblLook w:val="04A0" w:firstRow="1" w:lastRow="0" w:firstColumn="1" w:lastColumn="0" w:noHBand="0" w:noVBand="1"/>
+      </w:tblPr>
+      <w:tblGrid>
+        <w:gridCol w:w="1413"/>
+        <w:gridCol w:w="4111"/>
+        <w:gridCol w:w="4110"/>
+      </w:tblGrid>
+      <w:tr>
+        <w:tc>
+          <w:tcPr>
+            <w:tcW w:w="1413" w:type="dxa"/>
+            <w:shd w:val="clear" w:color="auto" w:fill="F2F2F2" w:themeFill="background1" w:themeFillShade="F2"/>
+          </w:tcPr>
+          <w:p>
+            <w:pPr>
+              <w:jc w:val="center"/>
+            </w:pPr>
+            <w:r>
+              <w:t>Ind.</w:t>
+            </w:r>
+          </w:p>
+        </w:tc>
+        <w:tc>
+          <w:tcPr>
+            <w:tcW w:w="4111" w:type="dxa"/>
+            <w:shd w:val="clear" w:color="auto" w:fill="F2F2F2" w:themeFill="background1" w:themeFillShade="F2"/>
+          </w:tcPr>
+          <w:p>
+            <w:pPr>
+              <w:jc w:val="center"/>
+            </w:pPr>
+            <w:r>
+              <w:t>Problème</w:t>
+            </w:r>
+          </w:p>
+        </w:tc>
+        <w:tc>
+          <w:tcPr>
+            <w:tcW w:w="4110" w:type="dxa"/>
+            <w:shd w:val="clear" w:color="auto" w:fill="F2F2F2" w:themeFill="background1" w:themeFillShade="F2"/>
+          </w:tcPr>
+          <w:p>
+            <w:pPr>
+              <w:jc w:val="center"/>
+            </w:pPr>
+            <w:r>
+              <w:t>Solution</w:t>
+            </w:r>
+          </w:p>
+        </w:tc>
+      </w:tr>
+      <w:tr>
+        <w:tc>
+          <w:tcPr>
+            <w:tcW w:w="1413" w:type="dxa"/>
+          </w:tcPr>
+          <w:p>
+            <w:pPr>
+              <w:pStyle w:val="Paragraphedeliste"/>
+              <w:numPr>
+                <w:ilvl w:val="0"/>
+                <w:numId w:val="1"/>
+              </w:numPr>
+            </w:pPr>
+          </w:p>
+        </w:tc>
+        <w:tc>
+          <w:tcPr>
+            <w:tcW w:w="4111" w:type="dxa"/>
+          </w:tcPr>
+          <w:p>
+            <w:r>
+              <w:t>Les gens qui débattent avec leur entourage ne connaissent pas toujours leurs sources par cœur</w:t>
+            </w:r>
+          </w:p>
+        </w:tc>
+        <w:tc>
+          <w:tcPr>
+            <w:tcW w:w="4110" w:type="dxa"/>
+          </w:tcPr>
+          <w:p>
+            <w:r>
+              <w:t>Donner accès aux sources dont ils ont besoin pour appuyer leur argument</w:t>
+            </w:r>
+          </w:p>
+        </w:tc>
+      </w:tr>
+      <w:tr>
+        <w:tc>
+          <w:tcPr>
+            <w:tcW w:w="1413" w:type="dxa"/>
+          </w:tcPr>
+          <w:p>
+            <w:pPr>
+              <w:pStyle w:val="Paragraphedeliste"/>
+              <w:numPr>
+                <w:ilvl w:val="0"/>
+                <w:numId w:val="1"/>
+              </w:numPr>
+            </w:pPr>
+          </w:p>
+        </w:tc>
+        <w:tc>
+          <w:tcPr>
+            <w:tcW w:w="4111" w:type="dxa"/>
+          </w:tcPr>
+          <w:p>
+            <w:r>
+              <w:t>Les gens  qui débattent avec leur entourage n</w:t>
+            </w:r>
+            <w:r>
+              <w:t>’ont pas le temps de rechercher la vidéo/l’article pendant le débat</w:t>
+            </w:r>
+            <w:r>
+              <w:t xml:space="preserve"> car la discussion change vite</w:t>
+            </w:r>
+          </w:p>
+        </w:tc>
+        <w:tc>
+          <w:tcPr>
+            <w:tcW w:w="4110" w:type="dxa"/>
+          </w:tcPr>
+          <w:p>
+            <w:r>
+              <w:t xml:space="preserve">Sources accessibles </w:t>
+            </w:r>
+            <w:r>
+              <w:t>rapidement</w:t>
+            </w:r>
+            <w:r>
+              <w:t xml:space="preserve"> et facilement</w:t>
+            </w:r>
+          </w:p>
+        </w:tc>
+      </w:tr>
+      <w:tr>
+        <w:tc>
+          <w:tcPr>
+            <w:tcW w:w="1413" w:type="dxa"/>
+          </w:tcPr>
+          <w:p>
+            <w:pPr>
+              <w:pStyle w:val="Paragraphedeliste"/>
+              <w:numPr>
+                <w:ilvl w:val="1"/>
+                <w:numId w:val="1"/>
+              </w:numPr>
+            </w:pPr>
+          </w:p>
+        </w:tc>
+        <w:tc>
+          <w:tcPr>
+            <w:tcW w:w="4111" w:type="dxa"/>
+          </w:tcPr>
+          <w:p>
+            <w:r>
+              <w:t>Censure/suppression/modification des sources</w:t>
+            </w:r>
+          </w:p>
+        </w:tc>
+        <w:tc>
+          <w:tcPr>
+            <w:tcW w:w="4110" w:type="dxa"/>
+          </w:tcPr>
+          <w:p>
+            <w:r>
+              <w:t>Création de copies des sources</w:t>
+            </w:r>
+          </w:p>
+        </w:tc>
+      </w:tr>
+      <w:tr>
+        <w:tc>
+          <w:tcPr>
+            <w:tcW w:w="1413" w:type="dxa"/>
+          </w:tcPr>
+          <w:p>
+            <w:pPr>
+              <w:pStyle w:val="Paragraphedeliste"/>
+              <w:numPr>
+                <w:ilvl w:val="1"/>
+                <w:numId w:val="1"/>
+              </w:numPr>
+            </w:pPr>
+          </w:p>
+        </w:tc>
+        <w:tc>
+          <w:tcPr>
+            <w:tcW w:w="4111" w:type="dxa"/>
+          </w:tcPr>
+          <w:p>
+            <w:r>
+              <w:t>Copies des sources originales trop lourdes si vidéo</w:t>
+            </w:r>
+          </w:p>
+        </w:tc>
+        <w:tc>
+          <w:tcPr>
+            <w:tcW w:w="4110" w:type="dxa"/>
+            <w:vMerge w:val="restart"/>
+          </w:tcPr>
+          <w:p>
+            <w:r>
+              <w:t>Conversion des sources contenant un discours en format texte/format original mais qualité diminuée</w:t>
+            </w:r>
+          </w:p>
+        </w:tc>
+      </w:tr>
+      <w:tr>
+        <w:tc>
+          <w:tcPr>
+            <w:tcW w:w="1413" w:type="dxa"/>
+          </w:tcPr>
+          <w:p>
+            <w:pPr>
+              <w:pStyle w:val="Paragraphedeliste"/>
+              <w:numPr>
+                <w:ilvl w:val="1"/>
+                <w:numId w:val="1"/>
+              </w:numPr>
+            </w:pPr>
+          </w:p>
+        </w:tc>
+        <w:tc>
+          <w:tcPr>
+            <w:tcW w:w="4111" w:type="dxa"/>
+          </w:tcPr>
+          <w:p>
+            <w:r>
+              <w:t>Pointer et renvoyer dans les sources sur les éléments cités</w:t>
+            </w:r>
+          </w:p>
+        </w:tc>
+        <w:tc>
+          <w:tcPr>
+            <w:tcW w:w="4110" w:type="dxa"/>
+            <w:vMerge/>
+          </w:tcPr>
+          <w:p/>
+        </w:tc>
+      </w:tr>
+      <w:tr>
+        <w:tc>
+          <w:tcPr>
+            <w:tcW w:w="1413" w:type="dxa"/>
+          </w:tcPr>
+          <w:p>
+            <w:pPr>
+              <w:pStyle w:val="Paragraphedeliste"/>
+              <w:numPr>
+                <w:ilvl w:val="1"/>
+                <w:numId w:val="1"/>
+              </w:numPr>
+            </w:pPr>
+          </w:p>
+        </w:tc>
+        <w:tc>
+          <w:tcPr>
+            <w:tcW w:w="4111" w:type="dxa"/>
+          </w:tcPr>
+          <w:p>
+            <w:r>
+              <w:t>Assurer l’authenticité et non-modification des copies</w:t>
+            </w:r>
+          </w:p>
+        </w:tc>
+        <w:tc>
+          <w:tcPr>
+            <w:tcW w:w="4110" w:type="dxa"/>
+          </w:tcPr>
+          <w:p>
+            <w:r>
+              <w:t>?</w:t>
+            </w:r>
+            <w:r>
+              <w:t>??</w:t>
+            </w:r>
+          </w:p>
+          <w:p>
+            <w:r>
+              <w:t xml:space="preserve">Peut être utilisation de </w:t>
+            </w:r>
+            <w:r>
+              <w:t>techs type</w:t>
+            </w:r>
+            <w:r>
+              <w:t xml:space="preserve"> blockchain</w:t>
+            </w:r>
+          </w:p>
+        </w:tc>
+      </w:tr>
+    </w:tbl>
+    <w:p/>
+    <w:p>
+      <w:pPr>
+        <w:pStyle w:val="Titre1"/>
+      </w:pPr>
+      <w:r>
+        <w:t>Pr</w:t>
+      </w:r>
+      <w:r>
+        <w:t>incipe</w:t>
+      </w:r>
+    </w:p>
+    <w:p>
+      <w:pPr>
+        <w:pStyle w:val="Titre2"/>
+      </w:pPr>
+      <w:r>
+        <w:t xml:space="preserve">Vue </w:t>
+      </w:r>
+      <w:r>
+        <w:t>d’ensemble</w:t>
+      </w:r>
     </w:p>
     <w:p>
       <w:pPr>
@@ -43,51 +483,12 @@
           <w:szCs w:val="32"/>
         </w:rPr>
       </w:pPr>
-      <w:r>
+    </w:p>
+    <w:p>
+      <w:pPr>
         <w:rPr>
           <w:sz w:val="32"/>
           <w:szCs w:val="32"/>
-        </w:rPr>
-        <w:t>Pr</w:t>
-      </w:r>
-      <w:r>
-        <w:rPr>
-          <w:sz w:val="32"/>
-          <w:szCs w:val="32"/>
-        </w:rPr>
-        <w:t>incipe</w:t>
-      </w:r>
-    </w:p>
-    <w:p>
-      <w:pPr>
-        <w:ind w:firstLine="708"/>
-        <w:rPr>
-          <w:sz w:val="32"/>
-          <w:szCs w:val="32"/>
-        </w:rPr>
-      </w:pPr>
-      <w:r>
-        <w:rPr>
-          <w:sz w:val="32"/>
-          <w:szCs w:val="32"/>
-        </w:rPr>
-        <w:t>Vue d’ensemble</w:t>
-      </w:r>
-    </w:p>
-    <w:p>
-      <w:pPr>
-        <w:rPr>
-          <w:sz w:val="32"/>
-          <w:szCs w:val="32"/>
-        </w:rPr>
-      </w:pPr>
-    </w:p>
-    <w:p>
-      <w:pPr>
-        <w:rPr>
-          <w:sz w:val="32"/>
-          <w:szCs w:val="32"/>
-          <w:lang w:val="en-US"/>
         </w:rPr>
       </w:pPr>
       <w:r>
@@ -96,6 +497,7 @@
           <w:sz w:val="32"/>
           <w:szCs w:val="32"/>
         </w:rPr>
+        <w:lastRenderedPageBreak/>
         <mc:AlternateContent>
           <mc:Choice Requires="wps">
             <w:drawing>
@@ -239,11 +641,9 @@
                       <wps:txbx>
                         <w:txbxContent>
                           <w:p>
-                            <w:proofErr w:type="spellStart"/>
                             <w:r>
                               <w:t>shéma</w:t>
                             </w:r>
-                            <w:proofErr w:type="spellEnd"/>
                           </w:p>
                         </w:txbxContent>
                       </wps:txbx>
@@ -268,11 +668,9 @@
                 <v:textbox style="mso-fit-shape-to-text:t">
                   <w:txbxContent>
                     <w:p>
-                      <w:proofErr w:type="spellStart"/>
                       <w:r>
                         <w:t>shéma</w:t>
                       </w:r>
-                      <w:proofErr w:type="spellEnd"/>
                     </w:p>
                   </w:txbxContent>
                 </v:textbox>
@@ -286,41 +684,30 @@
         <w:rPr>
           <w:sz w:val="32"/>
           <w:szCs w:val="32"/>
-          <w:lang w:val="en-US"/>
         </w:rPr>
         <w:t>[explication]</w:t>
       </w:r>
     </w:p>
     <w:p>
       <w:pPr>
-        <w:rPr>
-          <w:sz w:val="32"/>
-          <w:szCs w:val="32"/>
-        </w:rPr>
-      </w:pPr>
-      <w:r>
-        <w:rPr>
-          <w:sz w:val="32"/>
-          <w:szCs w:val="32"/>
-          <w:lang w:val="en-US"/>
-        </w:rPr>
-        <w:tab/>
-      </w:r>
-      <w:r>
-        <w:rPr>
-          <w:sz w:val="32"/>
-          <w:szCs w:val="32"/>
-        </w:rPr>
-        <w:t>Fonction 1</w:t>
-      </w:r>
-    </w:p>
-    <w:p>
-      <w:pPr>
-        <w:rPr>
-          <w:sz w:val="32"/>
-          <w:szCs w:val="32"/>
-        </w:rPr>
-      </w:pPr>
+        <w:pStyle w:val="Titre2"/>
+      </w:pPr>
+      <w:r>
+        <w:t>Fonction</w:t>
+      </w:r>
+      <w:r>
+        <w:t> : copies des sources</w:t>
+      </w:r>
+    </w:p>
+    <w:p>
+      <w:r>
+        <w:t>Solution : exploiter fonctionnalité de traduction automatique</w:t>
+      </w:r>
+    </w:p>
+    <w:p>
+      <w:r>
+        <w:t>Diminution du bitrate des vidéos et qualité audio</w:t>
+      </w:r>
     </w:p>
     <w:p>
       <w:pPr>
@@ -474,11 +861,9 @@
                       <wps:txbx>
                         <w:txbxContent>
                           <w:p>
-                            <w:proofErr w:type="spellStart"/>
                             <w:r>
                               <w:t>shéma</w:t>
                             </w:r>
-                            <w:proofErr w:type="spellEnd"/>
                           </w:p>
                         </w:txbxContent>
                       </wps:txbx>
@@ -503,11 +888,9 @@
                 <v:textbox style="mso-fit-shape-to-text:t">
                   <w:txbxContent>
                     <w:p>
-                      <w:proofErr w:type="spellStart"/>
                       <w:r>
                         <w:t>shéma</w:t>
                       </w:r>
-                      <w:proofErr w:type="spellEnd"/>
                     </w:p>
                   </w:txbxContent>
                 </v:textbox>
@@ -535,18 +918,29 @@
     </w:p>
     <w:p>
       <w:pPr>
+        <w:pStyle w:val="Titre2"/>
+      </w:pPr>
+      <w:r>
+        <w:t>Fonction : Menu de navigation</w:t>
+      </w:r>
+    </w:p>
+    <w:p>
+      <w:pPr>
         <w:rPr>
           <w:sz w:val="32"/>
           <w:szCs w:val="32"/>
         </w:rPr>
       </w:pPr>
-      <w:r>
-        <w:rPr>
-          <w:sz w:val="32"/>
-          <w:szCs w:val="32"/>
-        </w:rPr>
-        <w:tab/>
-        <w:t>Fonction 2</w:t>
+    </w:p>
+    <w:p>
+      <w:pPr>
+        <w:pStyle w:val="Titre2"/>
+      </w:pPr>
+      <w:r>
+        <w:t>Fonction</w:t>
+      </w:r>
+      <w:r>
+        <w:t> : Remplissage automatique des sources</w:t>
       </w:r>
     </w:p>
     <w:p>
@@ -709,11 +1103,9 @@
                       <wps:txbx>
                         <w:txbxContent>
                           <w:p>
-                            <w:proofErr w:type="spellStart"/>
                             <w:r>
                               <w:t>shéma</w:t>
                             </w:r>
-                            <w:proofErr w:type="spellEnd"/>
                           </w:p>
                         </w:txbxContent>
                       </wps:txbx>
@@ -738,11 +1130,9 @@
                 <v:textbox style="mso-fit-shape-to-text:t">
                   <w:txbxContent>
                     <w:p>
-                      <w:proofErr w:type="spellStart"/>
                       <w:r>
                         <w:t>shéma</w:t>
                       </w:r>
-                      <w:proofErr w:type="spellEnd"/>
                     </w:p>
                   </w:txbxContent>
                 </v:textbox>
@@ -770,18 +1160,9 @@
     </w:p>
     <w:p>
       <w:pPr>
-        <w:rPr>
-          <w:sz w:val="32"/>
-          <w:szCs w:val="32"/>
-        </w:rPr>
-      </w:pPr>
-      <w:r>
-        <w:rPr>
-          <w:sz w:val="32"/>
-          <w:szCs w:val="32"/>
-        </w:rPr>
-        <w:lastRenderedPageBreak/>
-        <w:tab/>
+        <w:pStyle w:val="Titre2"/>
+      </w:pPr>
+      <w:r>
         <w:t>Fonction 3</w:t>
       </w:r>
     </w:p>
@@ -806,6 +1187,7 @@
           <w:sz w:val="32"/>
           <w:szCs w:val="32"/>
         </w:rPr>
+        <w:lastRenderedPageBreak/>
         <mc:AlternateContent>
           <mc:Choice Requires="wps">
             <w:drawing>
@@ -945,11 +1327,9 @@
                       <wps:txbx>
                         <w:txbxContent>
                           <w:p>
-                            <w:proofErr w:type="spellStart"/>
                             <w:r>
                               <w:t>shéma</w:t>
                             </w:r>
-                            <w:proofErr w:type="spellEnd"/>
                           </w:p>
                         </w:txbxContent>
                       </wps:txbx>
@@ -974,11 +1354,9 @@
                 <v:textbox style="mso-fit-shape-to-text:t">
                   <w:txbxContent>
                     <w:p>
-                      <w:proofErr w:type="spellStart"/>
                       <w:r>
                         <w:t>shéma</w:t>
                       </w:r>
-                      <w:proofErr w:type="spellEnd"/>
                     </w:p>
                   </w:txbxContent>
                 </v:textbox>
@@ -1003,69 +1381,74 @@
           <w:szCs w:val="32"/>
         </w:rPr>
       </w:pPr>
-      <w:r>
+    </w:p>
+    <w:p>
+      <w:pPr>
+        <w:pStyle w:val="Titre1"/>
+      </w:pPr>
+      <w:r>
+        <w:t>Application</w:t>
+      </w:r>
+    </w:p>
+    <w:p>
+      <w:pPr>
+        <w:pStyle w:val="Titre2"/>
+      </w:pPr>
+      <w:r>
+        <w:t>Choix des langages</w:t>
+      </w:r>
+    </w:p>
+    <w:p>
+      <w:r>
+        <w:t>Frontend : React (javascript+html) ?</w:t>
+      </w:r>
+    </w:p>
+    <w:p>
+      <w:r>
+        <w:t>Backend : nodejs (javascript)</w:t>
+      </w:r>
+      <w:r>
+        <w:t> ?</w:t>
+      </w:r>
+      <w:r>
+        <w:br/>
+        <w:t>Python ?</w:t>
+      </w:r>
+    </w:p>
+    <w:p>
+      <w:r>
+        <w:t>Database : mangodb ?</w:t>
+      </w:r>
+    </w:p>
+    <w:p>
+      <w:pPr>
+        <w:pStyle w:val="Titre2"/>
         <w:rPr>
-          <w:sz w:val="32"/>
-          <w:szCs w:val="32"/>
+          <w:lang w:val="en-US"/>
         </w:rPr>
-        <w:t>Application</w:t>
-      </w:r>
-    </w:p>
-    <w:p>
-      <w:pPr>
+      </w:pPr>
+      <w:r>
         <w:rPr>
-          <w:sz w:val="32"/>
-          <w:szCs w:val="32"/>
+          <w:lang w:val="en-US"/>
         </w:rPr>
-      </w:pPr>
-      <w:r>
-        <w:rPr>
-          <w:sz w:val="32"/>
-          <w:szCs w:val="32"/>
-        </w:rPr>
-        <w:tab/>
         <w:t>Frontend</w:t>
       </w:r>
     </w:p>
     <w:p>
       <w:pPr>
-        <w:rPr>
-          <w:sz w:val="32"/>
-          <w:szCs w:val="32"/>
-        </w:rPr>
-      </w:pPr>
-      <w:r>
-        <w:rPr>
-          <w:sz w:val="32"/>
-          <w:szCs w:val="32"/>
-        </w:rPr>
-        <w:tab/>
+        <w:pStyle w:val="Titre2"/>
+      </w:pPr>
+      <w:r>
         <w:t>Backend</w:t>
       </w:r>
     </w:p>
     <w:p>
       <w:pPr>
-        <w:rPr>
-          <w:sz w:val="32"/>
-          <w:szCs w:val="32"/>
-        </w:rPr>
-      </w:pPr>
-      <w:r>
-        <w:rPr>
-          <w:sz w:val="32"/>
-          <w:szCs w:val="32"/>
-        </w:rPr>
-        <w:tab/>
-      </w:r>
-      <w:proofErr w:type="spellStart"/>
-      <w:r>
-        <w:rPr>
-          <w:sz w:val="32"/>
-          <w:szCs w:val="32"/>
-        </w:rPr>
+        <w:pStyle w:val="Titre2"/>
+      </w:pPr>
+      <w:r>
         <w:t>Database</w:t>
       </w:r>
-      <w:proofErr w:type="spellEnd"/>
     </w:p>
     <w:sectPr>
       <w:pgSz w:w="11906" w:h="16838"/>
@@ -1075,6 +1458,680 @@
     </w:sectPr>
   </w:body>
 </w:document>
+</file>
+
+<file path=word/numbering.xml><?xml version="1.0" encoding="utf-8"?>
+<w:numbering xmlns:wpc="http://schemas.microsoft.com/office/word/2010/wordprocessingCanvas" xmlns:cx="http://schemas.microsoft.com/office/drawing/2014/chartex" xmlns:cx1="http://schemas.microsoft.com/office/drawing/2015/9/8/chartex" xmlns:cx2="http://schemas.microsoft.com/office/drawing/2015/10/21/chartex" xmlns:cx3="http://schemas.microsoft.com/office/drawing/2016/5/9/chartex" xmlns:cx4="http://schemas.microsoft.com/office/drawing/2016/5/10/chartex" xmlns:cx5="http://schemas.microsoft.com/office/drawing/2016/5/11/chartex" xmlns:cx6="http://schemas.microsoft.com/office/drawing/2016/5/12/chartex" xmlns:cx7="http://schemas.microsoft.com/office/drawing/2016/5/13/chartex" xmlns:cx8="http://schemas.microsoft.com/office/drawing/2016/5/14/chartex" xmlns:mc="http://schemas.openxmlformats.org/markup-compatibility/2006" xmlns:aink="http://schemas.microsoft.com/office/drawing/2016/ink" xmlns:am3d="http://schemas.microsoft.com/office/drawing/2017/model3d" xmlns:o="urn:schemas-microsoft-com:office:office" xmlns:r="http://schemas.openxmlformats.org/officeDocument/2006/relationships" xmlns:m="http://schemas.openxmlformats.org/officeDocument/2006/math" xmlns:v="urn:schemas-microsoft-com:vml" xmlns:wp14="http://schemas.microsoft.com/office/word/2010/wordprocessingDrawing" xmlns:wp="http://schemas.openxmlformats.org/drawingml/2006/wordprocessingDrawing" xmlns:w10="urn:schemas-microsoft-com:office:word" xmlns:w="http://schemas.openxmlformats.org/wordprocessingml/2006/main" xmlns:w14="http://schemas.microsoft.com/office/word/2010/wordml" xmlns:w15="http://schemas.microsoft.com/office/word/2012/wordml" xmlns:w16cex="http://schemas.microsoft.com/office/word/2018/wordml/cex" xmlns:w16cid="http://schemas.microsoft.com/office/word/2016/wordml/cid" xmlns:w16="http://schemas.microsoft.com/office/word/2018/wordml" xmlns:w16sdtdh="http://schemas.microsoft.com/office/word/2020/wordml/sdtdatahash" xmlns:w16se="http://schemas.microsoft.com/office/word/2015/wordml/symex" xmlns:wpg="http://schemas.microsoft.com/office/word/2010/wordprocessingGroup" xmlns:wpi="http://schemas.microsoft.com/office/word/2010/wordprocessingInk" xmlns:wne="http://schemas.microsoft.com/office/word/2006/wordml" xmlns:wps="http://schemas.microsoft.com/office/word/2010/wordprocessingShape" mc:Ignorable="w14 w15 w16se w16cid w16 w16cex w16sdtdh wp14">
+  <w:abstractNum w:abstractNumId="0" w15:restartNumberingAfterBreak="0">
+    <w:nsid w:val="01303B6E"/>
+    <w:multiLevelType w:val="hybridMultilevel"/>
+    <w:tmpl w:val="3F68DBCA"/>
+    <w:lvl w:ilvl="0" w:tplc="040C0001">
+      <w:start w:val="1"/>
+      <w:numFmt w:val="bullet"/>
+      <w:lvlText w:val=""/>
+      <w:lvlJc w:val="left"/>
+      <w:pPr>
+        <w:ind w:left="720" w:hanging="360"/>
+      </w:pPr>
+      <w:rPr>
+        <w:rFonts w:ascii="Symbol" w:hAnsi="Symbol" w:hint="default"/>
+      </w:rPr>
+    </w:lvl>
+    <w:lvl w:ilvl="1" w:tplc="040C0003" w:tentative="1">
+      <w:start w:val="1"/>
+      <w:numFmt w:val="bullet"/>
+      <w:lvlText w:val="o"/>
+      <w:lvlJc w:val="left"/>
+      <w:pPr>
+        <w:ind w:left="1440" w:hanging="360"/>
+      </w:pPr>
+      <w:rPr>
+        <w:rFonts w:ascii="Courier New" w:hAnsi="Courier New" w:cs="Courier New" w:hint="default"/>
+      </w:rPr>
+    </w:lvl>
+    <w:lvl w:ilvl="2" w:tplc="040C0005" w:tentative="1">
+      <w:start w:val="1"/>
+      <w:numFmt w:val="bullet"/>
+      <w:lvlText w:val=""/>
+      <w:lvlJc w:val="left"/>
+      <w:pPr>
+        <w:ind w:left="2160" w:hanging="360"/>
+      </w:pPr>
+      <w:rPr>
+        <w:rFonts w:ascii="Wingdings" w:hAnsi="Wingdings" w:hint="default"/>
+      </w:rPr>
+    </w:lvl>
+    <w:lvl w:ilvl="3" w:tplc="040C0001" w:tentative="1">
+      <w:start w:val="1"/>
+      <w:numFmt w:val="bullet"/>
+      <w:lvlText w:val=""/>
+      <w:lvlJc w:val="left"/>
+      <w:pPr>
+        <w:ind w:left="2880" w:hanging="360"/>
+      </w:pPr>
+      <w:rPr>
+        <w:rFonts w:ascii="Symbol" w:hAnsi="Symbol" w:hint="default"/>
+      </w:rPr>
+    </w:lvl>
+    <w:lvl w:ilvl="4" w:tplc="040C0003" w:tentative="1">
+      <w:start w:val="1"/>
+      <w:numFmt w:val="bullet"/>
+      <w:lvlText w:val="o"/>
+      <w:lvlJc w:val="left"/>
+      <w:pPr>
+        <w:ind w:left="3600" w:hanging="360"/>
+      </w:pPr>
+      <w:rPr>
+        <w:rFonts w:ascii="Courier New" w:hAnsi="Courier New" w:cs="Courier New" w:hint="default"/>
+      </w:rPr>
+    </w:lvl>
+    <w:lvl w:ilvl="5" w:tplc="040C0005" w:tentative="1">
+      <w:start w:val="1"/>
+      <w:numFmt w:val="bullet"/>
+      <w:lvlText w:val=""/>
+      <w:lvlJc w:val="left"/>
+      <w:pPr>
+        <w:ind w:left="4320" w:hanging="360"/>
+      </w:pPr>
+      <w:rPr>
+        <w:rFonts w:ascii="Wingdings" w:hAnsi="Wingdings" w:hint="default"/>
+      </w:rPr>
+    </w:lvl>
+    <w:lvl w:ilvl="6" w:tplc="040C0001" w:tentative="1">
+      <w:start w:val="1"/>
+      <w:numFmt w:val="bullet"/>
+      <w:lvlText w:val=""/>
+      <w:lvlJc w:val="left"/>
+      <w:pPr>
+        <w:ind w:left="5040" w:hanging="360"/>
+      </w:pPr>
+      <w:rPr>
+        <w:rFonts w:ascii="Symbol" w:hAnsi="Symbol" w:hint="default"/>
+      </w:rPr>
+    </w:lvl>
+    <w:lvl w:ilvl="7" w:tplc="040C0003" w:tentative="1">
+      <w:start w:val="1"/>
+      <w:numFmt w:val="bullet"/>
+      <w:lvlText w:val="o"/>
+      <w:lvlJc w:val="left"/>
+      <w:pPr>
+        <w:ind w:left="5760" w:hanging="360"/>
+      </w:pPr>
+      <w:rPr>
+        <w:rFonts w:ascii="Courier New" w:hAnsi="Courier New" w:cs="Courier New" w:hint="default"/>
+      </w:rPr>
+    </w:lvl>
+    <w:lvl w:ilvl="8" w:tplc="040C0005" w:tentative="1">
+      <w:start w:val="1"/>
+      <w:numFmt w:val="bullet"/>
+      <w:lvlText w:val=""/>
+      <w:lvlJc w:val="left"/>
+      <w:pPr>
+        <w:ind w:left="6480" w:hanging="360"/>
+      </w:pPr>
+      <w:rPr>
+        <w:rFonts w:ascii="Wingdings" w:hAnsi="Wingdings" w:hint="default"/>
+      </w:rPr>
+    </w:lvl>
+  </w:abstractNum>
+  <w:abstractNum w:abstractNumId="1" w15:restartNumberingAfterBreak="0">
+    <w:nsid w:val="073642E4"/>
+    <w:multiLevelType w:val="hybridMultilevel"/>
+    <w:tmpl w:val="E8603F3C"/>
+    <w:lvl w:ilvl="0" w:tplc="040C0001">
+      <w:start w:val="1"/>
+      <w:numFmt w:val="bullet"/>
+      <w:lvlText w:val=""/>
+      <w:lvlJc w:val="left"/>
+      <w:pPr>
+        <w:ind w:left="720" w:hanging="360"/>
+      </w:pPr>
+      <w:rPr>
+        <w:rFonts w:ascii="Symbol" w:hAnsi="Symbol" w:hint="default"/>
+      </w:rPr>
+    </w:lvl>
+    <w:lvl w:ilvl="1" w:tplc="040C0003" w:tentative="1">
+      <w:start w:val="1"/>
+      <w:numFmt w:val="bullet"/>
+      <w:lvlText w:val="o"/>
+      <w:lvlJc w:val="left"/>
+      <w:pPr>
+        <w:ind w:left="1440" w:hanging="360"/>
+      </w:pPr>
+      <w:rPr>
+        <w:rFonts w:ascii="Courier New" w:hAnsi="Courier New" w:cs="Courier New" w:hint="default"/>
+      </w:rPr>
+    </w:lvl>
+    <w:lvl w:ilvl="2" w:tplc="040C0005" w:tentative="1">
+      <w:start w:val="1"/>
+      <w:numFmt w:val="bullet"/>
+      <w:lvlText w:val=""/>
+      <w:lvlJc w:val="left"/>
+      <w:pPr>
+        <w:ind w:left="2160" w:hanging="360"/>
+      </w:pPr>
+      <w:rPr>
+        <w:rFonts w:ascii="Wingdings" w:hAnsi="Wingdings" w:hint="default"/>
+      </w:rPr>
+    </w:lvl>
+    <w:lvl w:ilvl="3" w:tplc="040C0001" w:tentative="1">
+      <w:start w:val="1"/>
+      <w:numFmt w:val="bullet"/>
+      <w:lvlText w:val=""/>
+      <w:lvlJc w:val="left"/>
+      <w:pPr>
+        <w:ind w:left="2880" w:hanging="360"/>
+      </w:pPr>
+      <w:rPr>
+        <w:rFonts w:ascii="Symbol" w:hAnsi="Symbol" w:hint="default"/>
+      </w:rPr>
+    </w:lvl>
+    <w:lvl w:ilvl="4" w:tplc="040C0003" w:tentative="1">
+      <w:start w:val="1"/>
+      <w:numFmt w:val="bullet"/>
+      <w:lvlText w:val="o"/>
+      <w:lvlJc w:val="left"/>
+      <w:pPr>
+        <w:ind w:left="3600" w:hanging="360"/>
+      </w:pPr>
+      <w:rPr>
+        <w:rFonts w:ascii="Courier New" w:hAnsi="Courier New" w:cs="Courier New" w:hint="default"/>
+      </w:rPr>
+    </w:lvl>
+    <w:lvl w:ilvl="5" w:tplc="040C0005" w:tentative="1">
+      <w:start w:val="1"/>
+      <w:numFmt w:val="bullet"/>
+      <w:lvlText w:val=""/>
+      <w:lvlJc w:val="left"/>
+      <w:pPr>
+        <w:ind w:left="4320" w:hanging="360"/>
+      </w:pPr>
+      <w:rPr>
+        <w:rFonts w:ascii="Wingdings" w:hAnsi="Wingdings" w:hint="default"/>
+      </w:rPr>
+    </w:lvl>
+    <w:lvl w:ilvl="6" w:tplc="040C0001" w:tentative="1">
+      <w:start w:val="1"/>
+      <w:numFmt w:val="bullet"/>
+      <w:lvlText w:val=""/>
+      <w:lvlJc w:val="left"/>
+      <w:pPr>
+        <w:ind w:left="5040" w:hanging="360"/>
+      </w:pPr>
+      <w:rPr>
+        <w:rFonts w:ascii="Symbol" w:hAnsi="Symbol" w:hint="default"/>
+      </w:rPr>
+    </w:lvl>
+    <w:lvl w:ilvl="7" w:tplc="040C0003" w:tentative="1">
+      <w:start w:val="1"/>
+      <w:numFmt w:val="bullet"/>
+      <w:lvlText w:val="o"/>
+      <w:lvlJc w:val="left"/>
+      <w:pPr>
+        <w:ind w:left="5760" w:hanging="360"/>
+      </w:pPr>
+      <w:rPr>
+        <w:rFonts w:ascii="Courier New" w:hAnsi="Courier New" w:cs="Courier New" w:hint="default"/>
+      </w:rPr>
+    </w:lvl>
+    <w:lvl w:ilvl="8" w:tplc="040C0005" w:tentative="1">
+      <w:start w:val="1"/>
+      <w:numFmt w:val="bullet"/>
+      <w:lvlText w:val=""/>
+      <w:lvlJc w:val="left"/>
+      <w:pPr>
+        <w:ind w:left="6480" w:hanging="360"/>
+      </w:pPr>
+      <w:rPr>
+        <w:rFonts w:ascii="Wingdings" w:hAnsi="Wingdings" w:hint="default"/>
+      </w:rPr>
+    </w:lvl>
+  </w:abstractNum>
+  <w:abstractNum w:abstractNumId="2" w15:restartNumberingAfterBreak="0">
+    <w:nsid w:val="0C362F07"/>
+    <w:multiLevelType w:val="hybridMultilevel"/>
+    <w:tmpl w:val="D764ADF8"/>
+    <w:lvl w:ilvl="0" w:tplc="040C0001">
+      <w:start w:val="1"/>
+      <w:numFmt w:val="bullet"/>
+      <w:lvlText w:val=""/>
+      <w:lvlJc w:val="left"/>
+      <w:pPr>
+        <w:ind w:left="720" w:hanging="360"/>
+      </w:pPr>
+      <w:rPr>
+        <w:rFonts w:ascii="Symbol" w:hAnsi="Symbol" w:hint="default"/>
+      </w:rPr>
+    </w:lvl>
+    <w:lvl w:ilvl="1" w:tplc="040C0003" w:tentative="1">
+      <w:start w:val="1"/>
+      <w:numFmt w:val="bullet"/>
+      <w:lvlText w:val="o"/>
+      <w:lvlJc w:val="left"/>
+      <w:pPr>
+        <w:ind w:left="1440" w:hanging="360"/>
+      </w:pPr>
+      <w:rPr>
+        <w:rFonts w:ascii="Courier New" w:hAnsi="Courier New" w:cs="Courier New" w:hint="default"/>
+      </w:rPr>
+    </w:lvl>
+    <w:lvl w:ilvl="2" w:tplc="040C0005" w:tentative="1">
+      <w:start w:val="1"/>
+      <w:numFmt w:val="bullet"/>
+      <w:lvlText w:val=""/>
+      <w:lvlJc w:val="left"/>
+      <w:pPr>
+        <w:ind w:left="2160" w:hanging="360"/>
+      </w:pPr>
+      <w:rPr>
+        <w:rFonts w:ascii="Wingdings" w:hAnsi="Wingdings" w:hint="default"/>
+      </w:rPr>
+    </w:lvl>
+    <w:lvl w:ilvl="3" w:tplc="040C0001" w:tentative="1">
+      <w:start w:val="1"/>
+      <w:numFmt w:val="bullet"/>
+      <w:lvlText w:val=""/>
+      <w:lvlJc w:val="left"/>
+      <w:pPr>
+        <w:ind w:left="2880" w:hanging="360"/>
+      </w:pPr>
+      <w:rPr>
+        <w:rFonts w:ascii="Symbol" w:hAnsi="Symbol" w:hint="default"/>
+      </w:rPr>
+    </w:lvl>
+    <w:lvl w:ilvl="4" w:tplc="040C0003" w:tentative="1">
+      <w:start w:val="1"/>
+      <w:numFmt w:val="bullet"/>
+      <w:lvlText w:val="o"/>
+      <w:lvlJc w:val="left"/>
+      <w:pPr>
+        <w:ind w:left="3600" w:hanging="360"/>
+      </w:pPr>
+      <w:rPr>
+        <w:rFonts w:ascii="Courier New" w:hAnsi="Courier New" w:cs="Courier New" w:hint="default"/>
+      </w:rPr>
+    </w:lvl>
+    <w:lvl w:ilvl="5" w:tplc="040C0005" w:tentative="1">
+      <w:start w:val="1"/>
+      <w:numFmt w:val="bullet"/>
+      <w:lvlText w:val=""/>
+      <w:lvlJc w:val="left"/>
+      <w:pPr>
+        <w:ind w:left="4320" w:hanging="360"/>
+      </w:pPr>
+      <w:rPr>
+        <w:rFonts w:ascii="Wingdings" w:hAnsi="Wingdings" w:hint="default"/>
+      </w:rPr>
+    </w:lvl>
+    <w:lvl w:ilvl="6" w:tplc="040C0001" w:tentative="1">
+      <w:start w:val="1"/>
+      <w:numFmt w:val="bullet"/>
+      <w:lvlText w:val=""/>
+      <w:lvlJc w:val="left"/>
+      <w:pPr>
+        <w:ind w:left="5040" w:hanging="360"/>
+      </w:pPr>
+      <w:rPr>
+        <w:rFonts w:ascii="Symbol" w:hAnsi="Symbol" w:hint="default"/>
+      </w:rPr>
+    </w:lvl>
+    <w:lvl w:ilvl="7" w:tplc="040C0003" w:tentative="1">
+      <w:start w:val="1"/>
+      <w:numFmt w:val="bullet"/>
+      <w:lvlText w:val="o"/>
+      <w:lvlJc w:val="left"/>
+      <w:pPr>
+        <w:ind w:left="5760" w:hanging="360"/>
+      </w:pPr>
+      <w:rPr>
+        <w:rFonts w:ascii="Courier New" w:hAnsi="Courier New" w:cs="Courier New" w:hint="default"/>
+      </w:rPr>
+    </w:lvl>
+    <w:lvl w:ilvl="8" w:tplc="040C0005" w:tentative="1">
+      <w:start w:val="1"/>
+      <w:numFmt w:val="bullet"/>
+      <w:lvlText w:val=""/>
+      <w:lvlJc w:val="left"/>
+      <w:pPr>
+        <w:ind w:left="6480" w:hanging="360"/>
+      </w:pPr>
+      <w:rPr>
+        <w:rFonts w:ascii="Wingdings" w:hAnsi="Wingdings" w:hint="default"/>
+      </w:rPr>
+    </w:lvl>
+  </w:abstractNum>
+  <w:abstractNum w:abstractNumId="3" w15:restartNumberingAfterBreak="0">
+    <w:nsid w:val="2203153C"/>
+    <w:multiLevelType w:val="hybridMultilevel"/>
+    <w:tmpl w:val="16426B02"/>
+    <w:lvl w:ilvl="0" w:tplc="040C0001">
+      <w:start w:val="1"/>
+      <w:numFmt w:val="bullet"/>
+      <w:lvlText w:val=""/>
+      <w:lvlJc w:val="left"/>
+      <w:pPr>
+        <w:ind w:left="1080" w:hanging="1080"/>
+      </w:pPr>
+      <w:rPr>
+        <w:rFonts w:ascii="Symbol" w:hAnsi="Symbol" w:hint="default"/>
+      </w:rPr>
+    </w:lvl>
+    <w:lvl w:ilvl="1" w:tplc="040C0003" w:tentative="1">
+      <w:start w:val="1"/>
+      <w:numFmt w:val="bullet"/>
+      <w:lvlText w:val="o"/>
+      <w:lvlJc w:val="left"/>
+      <w:pPr>
+        <w:ind w:left="-720" w:hanging="360"/>
+      </w:pPr>
+      <w:rPr>
+        <w:rFonts w:ascii="Courier New" w:hAnsi="Courier New" w:cs="Courier New" w:hint="default"/>
+      </w:rPr>
+    </w:lvl>
+    <w:lvl w:ilvl="2" w:tplc="040C0005" w:tentative="1">
+      <w:start w:val="1"/>
+      <w:numFmt w:val="bullet"/>
+      <w:lvlText w:val=""/>
+      <w:lvlJc w:val="left"/>
+      <w:pPr>
+        <w:ind w:left="0" w:hanging="360"/>
+      </w:pPr>
+      <w:rPr>
+        <w:rFonts w:ascii="Wingdings" w:hAnsi="Wingdings" w:hint="default"/>
+      </w:rPr>
+    </w:lvl>
+    <w:lvl w:ilvl="3" w:tplc="040C0001" w:tentative="1">
+      <w:start w:val="1"/>
+      <w:numFmt w:val="bullet"/>
+      <w:lvlText w:val=""/>
+      <w:lvlJc w:val="left"/>
+      <w:pPr>
+        <w:ind w:left="720" w:hanging="360"/>
+      </w:pPr>
+      <w:rPr>
+        <w:rFonts w:ascii="Symbol" w:hAnsi="Symbol" w:hint="default"/>
+      </w:rPr>
+    </w:lvl>
+    <w:lvl w:ilvl="4" w:tplc="040C0003" w:tentative="1">
+      <w:start w:val="1"/>
+      <w:numFmt w:val="bullet"/>
+      <w:lvlText w:val="o"/>
+      <w:lvlJc w:val="left"/>
+      <w:pPr>
+        <w:ind w:left="1440" w:hanging="360"/>
+      </w:pPr>
+      <w:rPr>
+        <w:rFonts w:ascii="Courier New" w:hAnsi="Courier New" w:cs="Courier New" w:hint="default"/>
+      </w:rPr>
+    </w:lvl>
+    <w:lvl w:ilvl="5" w:tplc="040C0005" w:tentative="1">
+      <w:start w:val="1"/>
+      <w:numFmt w:val="bullet"/>
+      <w:lvlText w:val=""/>
+      <w:lvlJc w:val="left"/>
+      <w:pPr>
+        <w:ind w:left="2160" w:hanging="360"/>
+      </w:pPr>
+      <w:rPr>
+        <w:rFonts w:ascii="Wingdings" w:hAnsi="Wingdings" w:hint="default"/>
+      </w:rPr>
+    </w:lvl>
+    <w:lvl w:ilvl="6" w:tplc="040C0001" w:tentative="1">
+      <w:start w:val="1"/>
+      <w:numFmt w:val="bullet"/>
+      <w:lvlText w:val=""/>
+      <w:lvlJc w:val="left"/>
+      <w:pPr>
+        <w:ind w:left="2880" w:hanging="360"/>
+      </w:pPr>
+      <w:rPr>
+        <w:rFonts w:ascii="Symbol" w:hAnsi="Symbol" w:hint="default"/>
+      </w:rPr>
+    </w:lvl>
+    <w:lvl w:ilvl="7" w:tplc="040C0003" w:tentative="1">
+      <w:start w:val="1"/>
+      <w:numFmt w:val="bullet"/>
+      <w:lvlText w:val="o"/>
+      <w:lvlJc w:val="left"/>
+      <w:pPr>
+        <w:ind w:left="3600" w:hanging="360"/>
+      </w:pPr>
+      <w:rPr>
+        <w:rFonts w:ascii="Courier New" w:hAnsi="Courier New" w:cs="Courier New" w:hint="default"/>
+      </w:rPr>
+    </w:lvl>
+    <w:lvl w:ilvl="8" w:tplc="040C0005" w:tentative="1">
+      <w:start w:val="1"/>
+      <w:numFmt w:val="bullet"/>
+      <w:lvlText w:val=""/>
+      <w:lvlJc w:val="left"/>
+      <w:pPr>
+        <w:ind w:left="4320" w:hanging="360"/>
+      </w:pPr>
+      <w:rPr>
+        <w:rFonts w:ascii="Wingdings" w:hAnsi="Wingdings" w:hint="default"/>
+      </w:rPr>
+    </w:lvl>
+  </w:abstractNum>
+  <w:abstractNum w:abstractNumId="4" w15:restartNumberingAfterBreak="0">
+    <w:nsid w:val="612874DE"/>
+    <w:multiLevelType w:val="multilevel"/>
+    <w:tmpl w:val="040C001F"/>
+    <w:lvl w:ilvl="0">
+      <w:start w:val="1"/>
+      <w:numFmt w:val="decimal"/>
+      <w:lvlText w:val="%1."/>
+      <w:lvlJc w:val="left"/>
+      <w:pPr>
+        <w:ind w:left="360" w:hanging="360"/>
+      </w:pPr>
+    </w:lvl>
+    <w:lvl w:ilvl="1">
+      <w:start w:val="1"/>
+      <w:numFmt w:val="decimal"/>
+      <w:lvlText w:val="%1.%2."/>
+      <w:lvlJc w:val="left"/>
+      <w:pPr>
+        <w:ind w:left="792" w:hanging="432"/>
+      </w:pPr>
+    </w:lvl>
+    <w:lvl w:ilvl="2">
+      <w:start w:val="1"/>
+      <w:numFmt w:val="decimal"/>
+      <w:lvlText w:val="%1.%2.%3."/>
+      <w:lvlJc w:val="left"/>
+      <w:pPr>
+        <w:ind w:left="1224" w:hanging="504"/>
+      </w:pPr>
+    </w:lvl>
+    <w:lvl w:ilvl="3">
+      <w:start w:val="1"/>
+      <w:numFmt w:val="decimal"/>
+      <w:lvlText w:val="%1.%2.%3.%4."/>
+      <w:lvlJc w:val="left"/>
+      <w:pPr>
+        <w:ind w:left="1728" w:hanging="648"/>
+      </w:pPr>
+    </w:lvl>
+    <w:lvl w:ilvl="4">
+      <w:start w:val="1"/>
+      <w:numFmt w:val="decimal"/>
+      <w:lvlText w:val="%1.%2.%3.%4.%5."/>
+      <w:lvlJc w:val="left"/>
+      <w:pPr>
+        <w:ind w:left="2232" w:hanging="792"/>
+      </w:pPr>
+    </w:lvl>
+    <w:lvl w:ilvl="5">
+      <w:start w:val="1"/>
+      <w:numFmt w:val="decimal"/>
+      <w:lvlText w:val="%1.%2.%3.%4.%5.%6."/>
+      <w:lvlJc w:val="left"/>
+      <w:pPr>
+        <w:ind w:left="2736" w:hanging="936"/>
+      </w:pPr>
+    </w:lvl>
+    <w:lvl w:ilvl="6">
+      <w:start w:val="1"/>
+      <w:numFmt w:val="decimal"/>
+      <w:lvlText w:val="%1.%2.%3.%4.%5.%6.%7."/>
+      <w:lvlJc w:val="left"/>
+      <w:pPr>
+        <w:ind w:left="3240" w:hanging="1080"/>
+      </w:pPr>
+    </w:lvl>
+    <w:lvl w:ilvl="7">
+      <w:start w:val="1"/>
+      <w:numFmt w:val="decimal"/>
+      <w:lvlText w:val="%1.%2.%3.%4.%5.%6.%7.%8."/>
+      <w:lvlJc w:val="left"/>
+      <w:pPr>
+        <w:ind w:left="3744" w:hanging="1224"/>
+      </w:pPr>
+    </w:lvl>
+    <w:lvl w:ilvl="8">
+      <w:start w:val="1"/>
+      <w:numFmt w:val="decimal"/>
+      <w:lvlText w:val="%1.%2.%3.%4.%5.%6.%7.%8.%9."/>
+      <w:lvlJc w:val="left"/>
+      <w:pPr>
+        <w:ind w:left="4320" w:hanging="1440"/>
+      </w:pPr>
+    </w:lvl>
+  </w:abstractNum>
+  <w:abstractNum w:abstractNumId="5" w15:restartNumberingAfterBreak="0">
+    <w:nsid w:val="7F466C57"/>
+    <w:multiLevelType w:val="hybridMultilevel"/>
+    <w:tmpl w:val="0B0C245E"/>
+    <w:lvl w:ilvl="0" w:tplc="040C0001">
+      <w:start w:val="1"/>
+      <w:numFmt w:val="bullet"/>
+      <w:lvlText w:val=""/>
+      <w:lvlJc w:val="left"/>
+      <w:pPr>
+        <w:ind w:left="720" w:hanging="360"/>
+      </w:pPr>
+      <w:rPr>
+        <w:rFonts w:ascii="Symbol" w:hAnsi="Symbol" w:hint="default"/>
+      </w:rPr>
+    </w:lvl>
+    <w:lvl w:ilvl="1" w:tplc="040C0003" w:tentative="1">
+      <w:start w:val="1"/>
+      <w:numFmt w:val="bullet"/>
+      <w:lvlText w:val="o"/>
+      <w:lvlJc w:val="left"/>
+      <w:pPr>
+        <w:ind w:left="1440" w:hanging="360"/>
+      </w:pPr>
+      <w:rPr>
+        <w:rFonts w:ascii="Courier New" w:hAnsi="Courier New" w:cs="Courier New" w:hint="default"/>
+      </w:rPr>
+    </w:lvl>
+    <w:lvl w:ilvl="2" w:tplc="040C0005" w:tentative="1">
+      <w:start w:val="1"/>
+      <w:numFmt w:val="bullet"/>
+      <w:lvlText w:val=""/>
+      <w:lvlJc w:val="left"/>
+      <w:pPr>
+        <w:ind w:left="2160" w:hanging="360"/>
+      </w:pPr>
+      <w:rPr>
+        <w:rFonts w:ascii="Wingdings" w:hAnsi="Wingdings" w:hint="default"/>
+      </w:rPr>
+    </w:lvl>
+    <w:lvl w:ilvl="3" w:tplc="040C0001" w:tentative="1">
+      <w:start w:val="1"/>
+      <w:numFmt w:val="bullet"/>
+      <w:lvlText w:val=""/>
+      <w:lvlJc w:val="left"/>
+      <w:pPr>
+        <w:ind w:left="2880" w:hanging="360"/>
+      </w:pPr>
+      <w:rPr>
+        <w:rFonts w:ascii="Symbol" w:hAnsi="Symbol" w:hint="default"/>
+      </w:rPr>
+    </w:lvl>
+    <w:lvl w:ilvl="4" w:tplc="040C0003" w:tentative="1">
+      <w:start w:val="1"/>
+      <w:numFmt w:val="bullet"/>
+      <w:lvlText w:val="o"/>
+      <w:lvlJc w:val="left"/>
+      <w:pPr>
+        <w:ind w:left="3600" w:hanging="360"/>
+      </w:pPr>
+      <w:rPr>
+        <w:rFonts w:ascii="Courier New" w:hAnsi="Courier New" w:cs="Courier New" w:hint="default"/>
+      </w:rPr>
+    </w:lvl>
+    <w:lvl w:ilvl="5" w:tplc="040C0005" w:tentative="1">
+      <w:start w:val="1"/>
+      <w:numFmt w:val="bullet"/>
+      <w:lvlText w:val=""/>
+      <w:lvlJc w:val="left"/>
+      <w:pPr>
+        <w:ind w:left="4320" w:hanging="360"/>
+      </w:pPr>
+      <w:rPr>
+        <w:rFonts w:ascii="Wingdings" w:hAnsi="Wingdings" w:hint="default"/>
+      </w:rPr>
+    </w:lvl>
+    <w:lvl w:ilvl="6" w:tplc="040C0001" w:tentative="1">
+      <w:start w:val="1"/>
+      <w:numFmt w:val="bullet"/>
+      <w:lvlText w:val=""/>
+      <w:lvlJc w:val="left"/>
+      <w:pPr>
+        <w:ind w:left="5040" w:hanging="360"/>
+      </w:pPr>
+      <w:rPr>
+        <w:rFonts w:ascii="Symbol" w:hAnsi="Symbol" w:hint="default"/>
+      </w:rPr>
+    </w:lvl>
+    <w:lvl w:ilvl="7" w:tplc="040C0003" w:tentative="1">
+      <w:start w:val="1"/>
+      <w:numFmt w:val="bullet"/>
+      <w:lvlText w:val="o"/>
+      <w:lvlJc w:val="left"/>
+      <w:pPr>
+        <w:ind w:left="5760" w:hanging="360"/>
+      </w:pPr>
+      <w:rPr>
+        <w:rFonts w:ascii="Courier New" w:hAnsi="Courier New" w:cs="Courier New" w:hint="default"/>
+      </w:rPr>
+    </w:lvl>
+    <w:lvl w:ilvl="8" w:tplc="040C0005" w:tentative="1">
+      <w:start w:val="1"/>
+      <w:numFmt w:val="bullet"/>
+      <w:lvlText w:val=""/>
+      <w:lvlJc w:val="left"/>
+      <w:pPr>
+        <w:ind w:left="6480" w:hanging="360"/>
+      </w:pPr>
+      <w:rPr>
+        <w:rFonts w:ascii="Wingdings" w:hAnsi="Wingdings" w:hint="default"/>
+      </w:rPr>
+    </w:lvl>
+  </w:abstractNum>
+  <w:num w:numId="1">
+    <w:abstractNumId w:val="4"/>
+  </w:num>
+  <w:num w:numId="2">
+    <w:abstractNumId w:val="3"/>
+  </w:num>
+  <w:num w:numId="3">
+    <w:abstractNumId w:val="2"/>
+  </w:num>
+  <w:num w:numId="4">
+    <w:abstractNumId w:val="1"/>
+  </w:num>
+  <w:num w:numId="5">
+    <w:abstractNumId w:val="0"/>
+  </w:num>
+  <w:num w:numId="6">
+    <w:abstractNumId w:val="5"/>
+  </w:num>
+</w:numbering>
 </file>
 
 <file path=word/styles.xml><?xml version="1.0" encoding="utf-8"?>
@@ -1476,6 +2533,40 @@
     <w:name w:val="Normal"/>
     <w:qFormat/>
   </w:style>
+  <w:style w:type="paragraph" w:styleId="Titre1">
+    <w:name w:val="heading 1"/>
+    <w:basedOn w:val="Normal"/>
+    <w:next w:val="Normal"/>
+    <w:link w:val="Titre1Car"/>
+    <w:uiPriority w:val="9"/>
+    <w:qFormat/>
+    <w:rsid w:val="004D096E"/>
+    <w:pPr>
+      <w:outlineLvl w:val="0"/>
+    </w:pPr>
+    <w:rPr>
+      <w:sz w:val="32"/>
+      <w:szCs w:val="32"/>
+    </w:rPr>
+  </w:style>
+  <w:style w:type="paragraph" w:styleId="Titre2">
+    <w:name w:val="heading 2"/>
+    <w:basedOn w:val="Normal"/>
+    <w:next w:val="Normal"/>
+    <w:link w:val="Titre2Car"/>
+    <w:uiPriority w:val="9"/>
+    <w:unhideWhenUsed/>
+    <w:qFormat/>
+    <w:rsid w:val="004D096E"/>
+    <w:pPr>
+      <w:ind w:firstLine="708"/>
+      <w:outlineLvl w:val="1"/>
+    </w:pPr>
+    <w:rPr>
+      <w:sz w:val="32"/>
+      <w:szCs w:val="32"/>
+    </w:rPr>
+  </w:style>
   <w:style w:type="character" w:default="1" w:styleId="Policepardfaut">
     <w:name w:val="Default Paragraph Font"/>
     <w:uiPriority w:val="1"/>
@@ -1502,6 +2593,67 @@
     <w:uiPriority w:val="99"/>
     <w:semiHidden/>
     <w:unhideWhenUsed/>
+  </w:style>
+  <w:style w:type="paragraph" w:styleId="Sansinterligne">
+    <w:name w:val="No Spacing"/>
+    <w:uiPriority w:val="1"/>
+    <w:qFormat/>
+    <w:rsid w:val="004D096E"/>
+    <w:pPr>
+      <w:spacing w:after="0" w:line="240" w:lineRule="auto"/>
+    </w:pPr>
+  </w:style>
+  <w:style w:type="character" w:customStyle="1" w:styleId="Titre1Car">
+    <w:name w:val="Titre 1 Car"/>
+    <w:basedOn w:val="Policepardfaut"/>
+    <w:link w:val="Titre1"/>
+    <w:uiPriority w:val="9"/>
+    <w:rsid w:val="004D096E"/>
+    <w:rPr>
+      <w:sz w:val="32"/>
+      <w:szCs w:val="32"/>
+    </w:rPr>
+  </w:style>
+  <w:style w:type="character" w:customStyle="1" w:styleId="Titre2Car">
+    <w:name w:val="Titre 2 Car"/>
+    <w:basedOn w:val="Policepardfaut"/>
+    <w:link w:val="Titre2"/>
+    <w:uiPriority w:val="9"/>
+    <w:rsid w:val="004D096E"/>
+    <w:rPr>
+      <w:sz w:val="32"/>
+      <w:szCs w:val="32"/>
+    </w:rPr>
+  </w:style>
+  <w:style w:type="table" w:styleId="Grilledutableau">
+    <w:name w:val="Table Grid"/>
+    <w:basedOn w:val="TableauNormal"/>
+    <w:uiPriority w:val="39"/>
+    <w:rsid w:val="00371713"/>
+    <w:pPr>
+      <w:spacing w:after="0" w:line="240" w:lineRule="auto"/>
+    </w:pPr>
+    <w:tblPr>
+      <w:tblBorders>
+        <w:top w:val="single" w:sz="4" w:space="0" w:color="auto"/>
+        <w:left w:val="single" w:sz="4" w:space="0" w:color="auto"/>
+        <w:bottom w:val="single" w:sz="4" w:space="0" w:color="auto"/>
+        <w:right w:val="single" w:sz="4" w:space="0" w:color="auto"/>
+        <w:insideH w:val="single" w:sz="4" w:space="0" w:color="auto"/>
+        <w:insideV w:val="single" w:sz="4" w:space="0" w:color="auto"/>
+      </w:tblBorders>
+    </w:tblPr>
+  </w:style>
+  <w:style w:type="paragraph" w:styleId="Paragraphedeliste">
+    <w:name w:val="List Paragraph"/>
+    <w:basedOn w:val="Normal"/>
+    <w:uiPriority w:val="34"/>
+    <w:qFormat/>
+    <w:rsid w:val="00AD3D85"/>
+    <w:pPr>
+      <w:ind w:left="720"/>
+      <w:contextualSpacing/>
+    </w:pPr>
   </w:style>
 </w:styles>
 </file>

</xml_diff>